<commit_message>
revisi flowchart parsing, update daftar2, almost done revisi
</commit_message>
<xml_diff>
--- a/Jurnal Implementasi VoG.docx
+++ b/Jurnal Implementasi VoG.docx
@@ -468,7 +468,6 @@
           <w:noProof/>
           <w:sz w:val="20"/>
           <w:szCs w:val="20"/>
-          <w:lang w:val="id-ID"/>
         </w:rPr>
         <mc:AlternateContent>
           <mc:Choice Requires="wps">
@@ -1053,7 +1052,6 @@
           <w:noProof/>
           <w:sz w:val="20"/>
           <w:szCs w:val="20"/>
-          <w:lang w:val="id-ID"/>
         </w:rPr>
         <mc:AlternateContent>
           <mc:Choice Requires="wps">
@@ -1286,7 +1284,6 @@
           <w:noProof/>
           <w:sz w:val="20"/>
           <w:szCs w:val="20"/>
-          <w:lang w:val="id-ID"/>
         </w:rPr>
         <mc:AlternateContent>
           <mc:Choice Requires="wps">
@@ -2651,27 +2648,7 @@
           <w:szCs w:val="20"/>
           <w:lang w:val="id-ID"/>
         </w:rPr>
-        <w:t xml:space="preserve"> [6].</w:t>
-      </w:r>
-      <w:r>
-        <w:rPr>
-          <w:rFonts w:cs="Times New Roman"/>
-          <w:noProof/>
-          <w:sz w:val="20"/>
-          <w:szCs w:val="20"/>
-          <w:lang w:val="id-ID"/>
-        </w:rPr>
-        <w:t xml:space="preserve"> </w:t>
-      </w:r>
-      <w:r>
-        <w:rPr>
-          <w:rFonts w:cs="Times New Roman"/>
-          <w:noProof/>
-          <w:sz w:val="20"/>
-          <w:szCs w:val="20"/>
-          <w:lang w:val="id-ID"/>
-        </w:rPr>
-        <w:t xml:space="preserve">Perbedaan jenis </w:t>
+        <w:t xml:space="preserve"> [6]. Perbedaan jenis </w:t>
       </w:r>
       <w:r>
         <w:rPr>
@@ -3173,17 +3150,7 @@
           <w:szCs w:val="20"/>
           <w:lang w:val="id-ID"/>
         </w:rPr>
-        <w:t xml:space="preserve"> </w:t>
-      </w:r>
-      <w:r>
-        <w:rPr>
-          <w:rFonts w:cs="Times New Roman"/>
-          <w:noProof/>
-          <w:sz w:val="20"/>
-          <w:szCs w:val="20"/>
-          <w:lang w:val="id-ID"/>
-        </w:rPr>
-        <w:t xml:space="preserve">Sekumpulan </w:t>
+        <w:t xml:space="preserve"> Sekumpulan </w:t>
       </w:r>
       <w:r>
         <w:rPr>
@@ -3503,100 +3470,70 @@
           <w:szCs w:val="20"/>
           <w:lang w:val="id-ID"/>
         </w:rPr>
+        <w:t xml:space="preserve"> [6]. Cara merepresentasikan </w:t>
+      </w:r>
+      <w:r>
+        <w:rPr>
+          <w:rFonts w:cs="Times New Roman"/>
+          <w:i/>
+          <w:noProof/>
+          <w:sz w:val="20"/>
+          <w:szCs w:val="20"/>
+          <w:lang w:val="id-ID"/>
+        </w:rPr>
+        <w:t>graph</w:t>
+      </w:r>
+      <w:r>
+        <w:rPr>
+          <w:rFonts w:cs="Times New Roman"/>
+          <w:noProof/>
+          <w:sz w:val="20"/>
+          <w:szCs w:val="20"/>
+          <w:lang w:val="id-ID"/>
+        </w:rPr>
+        <w:t xml:space="preserve"> ada beberapa cara, diantaranya yaitu menggunakan </w:t>
+      </w:r>
+      <w:r>
+        <w:rPr>
+          <w:rFonts w:cs="Times New Roman"/>
+          <w:i/>
+          <w:noProof/>
+          <w:sz w:val="20"/>
+          <w:szCs w:val="20"/>
+          <w:lang w:val="id-ID"/>
+        </w:rPr>
+        <w:t>Adjacency Matrix</w:t>
+      </w:r>
+      <w:r>
+        <w:rPr>
+          <w:rFonts w:cs="Times New Roman"/>
+          <w:noProof/>
+          <w:sz w:val="20"/>
+          <w:szCs w:val="20"/>
+          <w:lang w:val="id-ID"/>
+        </w:rPr>
+        <w:t xml:space="preserve"> dan </w:t>
+      </w:r>
+      <w:r>
+        <w:rPr>
+          <w:rFonts w:cs="Times New Roman"/>
+          <w:i/>
+          <w:noProof/>
+          <w:sz w:val="20"/>
+          <w:szCs w:val="20"/>
+          <w:lang w:val="id-ID"/>
+        </w:rPr>
+        <w:t>Adjacency List</w:t>
+      </w:r>
+      <w:r>
+        <w:rPr>
+          <w:rFonts w:cs="Times New Roman"/>
+          <w:noProof/>
+          <w:sz w:val="20"/>
+          <w:szCs w:val="20"/>
+          <w:lang w:val="id-ID"/>
+        </w:rPr>
         <w:t xml:space="preserve"> [6].</w:t>
-      </w:r>
-      <w:r>
-        <w:rPr>
-          <w:rFonts w:cs="Times New Roman"/>
-          <w:noProof/>
-          <w:sz w:val="20"/>
-          <w:szCs w:val="20"/>
-          <w:lang w:val="id-ID"/>
-        </w:rPr>
-        <w:t xml:space="preserve"> </w:t>
-      </w:r>
-      <w:r>
-        <w:rPr>
-          <w:rFonts w:cs="Times New Roman"/>
-          <w:noProof/>
-          <w:sz w:val="20"/>
-          <w:szCs w:val="20"/>
-          <w:lang w:val="id-ID"/>
-        </w:rPr>
-        <w:t xml:space="preserve">Cara merepresentasikan </w:t>
-      </w:r>
-      <w:r>
-        <w:rPr>
-          <w:rFonts w:cs="Times New Roman"/>
-          <w:i/>
-          <w:noProof/>
-          <w:sz w:val="20"/>
-          <w:szCs w:val="20"/>
-          <w:lang w:val="id-ID"/>
-        </w:rPr>
-        <w:t>graph</w:t>
-      </w:r>
-      <w:r>
-        <w:rPr>
-          <w:rFonts w:cs="Times New Roman"/>
-          <w:noProof/>
-          <w:sz w:val="20"/>
-          <w:szCs w:val="20"/>
-          <w:lang w:val="id-ID"/>
-        </w:rPr>
-        <w:t xml:space="preserve"> ada beberapa cara, diantaranya yaitu menggunakan </w:t>
-      </w:r>
-      <w:r>
-        <w:rPr>
-          <w:rFonts w:cs="Times New Roman"/>
-          <w:i/>
-          <w:noProof/>
-          <w:sz w:val="20"/>
-          <w:szCs w:val="20"/>
-          <w:lang w:val="id-ID"/>
-        </w:rPr>
-        <w:t>Adjacency Matrix</w:t>
-      </w:r>
-      <w:r>
-        <w:rPr>
-          <w:rFonts w:cs="Times New Roman"/>
-          <w:noProof/>
-          <w:sz w:val="20"/>
-          <w:szCs w:val="20"/>
-          <w:lang w:val="id-ID"/>
-        </w:rPr>
-        <w:t xml:space="preserve"> dan </w:t>
-      </w:r>
-      <w:r>
-        <w:rPr>
-          <w:rFonts w:cs="Times New Roman"/>
-          <w:i/>
-          <w:noProof/>
-          <w:sz w:val="20"/>
-          <w:szCs w:val="20"/>
-          <w:lang w:val="id-ID"/>
-        </w:rPr>
-        <w:t>Adjacency List</w:t>
-      </w:r>
-      <w:r>
-        <w:rPr>
-          <w:rFonts w:cs="Times New Roman"/>
-          <w:noProof/>
-          <w:sz w:val="20"/>
-          <w:szCs w:val="20"/>
-          <w:lang w:val="id-ID"/>
-        </w:rPr>
-        <w:t xml:space="preserve"> [6]</w:t>
-      </w:r>
-      <w:r>
-        <w:rPr>
-          <w:rFonts w:cs="Times New Roman"/>
-          <w:noProof/>
-          <w:sz w:val="20"/>
-          <w:szCs w:val="20"/>
-          <w:lang w:val="id-ID"/>
-        </w:rPr>
-        <w:t>.</w:t>
       </w:r>
     </w:p>
     <w:p>
@@ -4781,20 +4718,7 @@
           <w:szCs w:val="20"/>
           <w:lang w:val="id-ID"/>
         </w:rPr>
-        <w:t xml:space="preserve"> </w:t>
-      </w:r>
-      <w:r>
-        <w:rPr>
-          <w:rFonts w:ascii="Times New Roman" w:hAnsi="Times New Roman" w:cs="Times New Roman"/>
-          <w:b/>
-          <w:i/>
-          <w:noProof/>
-          <w:color w:val="auto"/>
-          <w:sz w:val="20"/>
-          <w:szCs w:val="20"/>
-          <w:lang w:val="id-ID"/>
-        </w:rPr>
-        <w:t>Graph</w:t>
+        <w:t xml:space="preserve"> Graph</w:t>
       </w:r>
       <w:r>
         <w:rPr>
@@ -5188,19 +5112,7 @@
           <w:szCs w:val="20"/>
           <w:lang w:val="id-ID"/>
         </w:rPr>
-        <w:t xml:space="preserve">2.4.2 </w:t>
-      </w:r>
-      <w:r>
-        <w:rPr>
-          <w:rFonts w:ascii="Times New Roman" w:hAnsi="Times New Roman" w:cs="Times New Roman"/>
-          <w:b/>
-          <w:noProof/>
-          <w:color w:val="auto"/>
-          <w:sz w:val="20"/>
-          <w:szCs w:val="20"/>
-          <w:lang w:val="id-ID"/>
-        </w:rPr>
-        <w:t>Slash and Burn</w:t>
+        <w:t>2.4.2 Slash and Burn</w:t>
       </w:r>
       <w:bookmarkEnd w:id="1"/>
     </w:p>
@@ -5217,7 +5129,6 @@
       <w:r>
         <w:rPr>
           <w:noProof/>
-          <w:lang w:val="id-ID"/>
         </w:rPr>
         <w:drawing>
           <wp:inline distT="0" distB="0" distL="0" distR="0" wp14:anchorId="7E895D05" wp14:editId="76C27FB9">
@@ -5980,25 +5891,7 @@
           <w:szCs w:val="20"/>
           <w:lang w:val="id-ID"/>
         </w:rPr>
-        <w:t xml:space="preserve"> yang lain, akan tetapi dari referensi [3]</w:t>
-      </w:r>
-      <w:r>
-        <w:rPr>
-          <w:noProof/>
-          <w:sz w:val="20"/>
-          <w:szCs w:val="20"/>
-          <w:lang w:val="id-ID"/>
-        </w:rPr>
-        <w:t xml:space="preserve"> </w:t>
-      </w:r>
-      <w:r>
-        <w:rPr>
-          <w:noProof/>
-          <w:sz w:val="20"/>
-          <w:szCs w:val="20"/>
-          <w:lang w:val="id-ID"/>
-        </w:rPr>
-        <w:t xml:space="preserve">disebutkan bahwa struktur </w:t>
+        <w:t xml:space="preserve"> yang lain, akan tetapi dari referensi [3] disebutkan bahwa struktur </w:t>
       </w:r>
       <w:r>
         <w:rPr>
@@ -6497,7 +6390,24 @@
           <w:szCs w:val="20"/>
           <w:lang w:val="id-ID"/>
         </w:rPr>
-        <w:t xml:space="preserve"> merepresentasikan dua </w:t>
+        <w:t xml:space="preserve"> m</w:t>
+      </w:r>
+      <w:r>
+        <w:rPr>
+          <w:noProof/>
+          <w:sz w:val="20"/>
+          <w:szCs w:val="20"/>
+        </w:rPr>
+        <w:t xml:space="preserve"> </w:t>
+      </w:r>
+      <w:r>
+        <w:rPr>
+          <w:noProof/>
+          <w:sz w:val="20"/>
+          <w:szCs w:val="20"/>
+          <w:lang w:val="id-ID"/>
+        </w:rPr>
+        <w:t xml:space="preserve">erepresentasikan dua </w:t>
       </w:r>
       <w:r>
         <w:rPr>
@@ -6570,7 +6480,6 @@
       <w:r>
         <w:rPr>
           <w:noProof/>
-          <w:lang w:val="id-ID"/>
         </w:rPr>
         <w:drawing>
           <wp:inline distT="0" distB="0" distL="0" distR="0" wp14:anchorId="4A29F019" wp14:editId="45ECD37D">
@@ -6751,6 +6660,32 @@
         <w:t xml:space="preserve">Algoritma Slashburn akan berhenti dieksekusi jika </w:t>
       </w:r>
       <m:oMath>
+        <m:d>
+          <m:dPr>
+            <m:begChr m:val="|"/>
+            <m:endChr m:val="|"/>
+            <m:ctrlPr>
+              <w:rPr>
+                <w:rFonts w:ascii="Cambria Math" w:hAnsi="Cambria Math" w:cs="Times New Roman"/>
+                <w:i/>
+                <w:noProof/>
+                <w:sz w:val="20"/>
+                <w:lang w:val="id-ID"/>
+              </w:rPr>
+            </m:ctrlPr>
+          </m:dPr>
+          <m:e>
+            <m:r>
+              <w:rPr>
+                <w:rFonts w:ascii="Cambria Math" w:hAnsi="Cambria Math" w:cs="Times New Roman"/>
+                <w:noProof/>
+                <w:sz w:val="20"/>
+                <w:lang w:val="id-ID"/>
+              </w:rPr>
+              <m:t>GCC</m:t>
+            </m:r>
+          </m:e>
+        </m:d>
         <m:r>
           <w:rPr>
             <w:rFonts w:ascii="Cambria Math" w:hAnsi="Cambria Math" w:cs="Times New Roman"/>
@@ -6758,7 +6693,16 @@
             <w:sz w:val="20"/>
             <w:lang w:val="id-ID"/>
           </w:rPr>
-          <m:t>|GCC|≤k</m:t>
+          <m:t xml:space="preserve"> &lt; </m:t>
+        </m:r>
+        <m:r>
+          <w:rPr>
+            <w:rFonts w:ascii="Cambria Math" w:hAnsi="Cambria Math" w:cs="Times New Roman"/>
+            <w:noProof/>
+            <w:sz w:val="20"/>
+            <w:lang w:val="id-ID"/>
+          </w:rPr>
+          <m:t>k</m:t>
         </m:r>
       </m:oMath>
       <w:r>
@@ -6787,7 +6731,18 @@
           <w:sz w:val="20"/>
           <w:lang w:val="id-ID"/>
         </w:rPr>
-        <w:t xml:space="preserve"> diproses secara iteratif dengan batas </w:t>
+        <w:t xml:space="preserve"> diproses secara iteratif </w:t>
+      </w:r>
+      <w:bookmarkStart w:id="2" w:name="_GoBack"/>
+      <w:bookmarkEnd w:id="2"/>
+      <w:r>
+        <w:rPr>
+          <w:rFonts w:eastAsiaTheme="minorEastAsia" w:cs="Times New Roman"/>
+          <w:noProof/>
+          <w:sz w:val="20"/>
+          <w:lang w:val="id-ID"/>
+        </w:rPr>
+        <w:t xml:space="preserve">dengan batas </w:t>
       </w:r>
       <m:oMath>
         <m:r>
@@ -8440,17 +8395,7 @@
             <w:szCs w:val="20"/>
             <w:lang w:val="id-ID"/>
           </w:rPr>
-          <m:t xml:space="preserve">       </m:t>
-        </m:r>
-        <m:r>
-          <w:rPr>
-            <w:rFonts w:ascii="Cambria Math" w:hAnsi="Cambria Math" w:cs="Times New Roman"/>
-            <w:noProof/>
-            <w:sz w:val="20"/>
-            <w:szCs w:val="20"/>
-            <w:lang w:val="id-ID"/>
-          </w:rPr>
-          <m:t xml:space="preserve"> </m:t>
+          <m:t xml:space="preserve">        </m:t>
         </m:r>
       </m:oMath>
       <w:r>
@@ -8942,7 +8887,7 @@
           <w:lang w:val="id-ID"/>
         </w:rPr>
       </w:pPr>
-      <w:bookmarkStart w:id="2" w:name="_Toc439272942"/>
+      <w:bookmarkStart w:id="3" w:name="_Toc439272942"/>
       <w:r>
         <w:rPr>
           <w:rFonts w:ascii="Times New Roman" w:hAnsi="Times New Roman" w:cs="Times New Roman"/>
@@ -8952,55 +8897,44 @@
           <w:sz w:val="20"/>
           <w:lang w:val="id-ID"/>
         </w:rPr>
-        <w:t>3.1</w:t>
+        <w:t xml:space="preserve">3.1 Analisis hasil pengujian algoritma </w:t>
       </w:r>
       <w:r>
         <w:rPr>
           <w:rFonts w:ascii="Times New Roman" w:hAnsi="Times New Roman" w:cs="Times New Roman"/>
           <w:b/>
+          <w:i/>
           <w:noProof/>
           <w:color w:val="auto"/>
           <w:sz w:val="20"/>
           <w:lang w:val="id-ID"/>
         </w:rPr>
-        <w:t xml:space="preserve"> Analisis hasil pengujian algoritma </w:t>
+        <w:t>graph</w:t>
       </w:r>
       <w:r>
         <w:rPr>
           <w:rFonts w:ascii="Times New Roman" w:hAnsi="Times New Roman" w:cs="Times New Roman"/>
           <w:b/>
-          <w:i/>
           <w:noProof/>
           <w:color w:val="auto"/>
           <w:sz w:val="20"/>
           <w:lang w:val="id-ID"/>
         </w:rPr>
-        <w:t>graph</w:t>
+        <w:t xml:space="preserve"> </w:t>
       </w:r>
       <w:r>
         <w:rPr>
           <w:rFonts w:ascii="Times New Roman" w:hAnsi="Times New Roman" w:cs="Times New Roman"/>
           <w:b/>
+          <w:i/>
           <w:noProof/>
           <w:color w:val="auto"/>
           <w:sz w:val="20"/>
           <w:lang w:val="id-ID"/>
         </w:rPr>
-        <w:t xml:space="preserve"> </w:t>
-      </w:r>
-      <w:r>
-        <w:rPr>
-          <w:rFonts w:ascii="Times New Roman" w:hAnsi="Times New Roman" w:cs="Times New Roman"/>
-          <w:b/>
-          <w:i/>
-          <w:noProof/>
-          <w:color w:val="auto"/>
-          <w:sz w:val="20"/>
-          <w:lang w:val="id-ID"/>
-        </w:rPr>
         <w:t>decomposition</w:t>
       </w:r>
-      <w:bookmarkEnd w:id="2"/>
+      <w:bookmarkEnd w:id="3"/>
     </w:p>
     <w:p>
       <w:pPr>
@@ -9131,7 +9065,6 @@
       <w:r>
         <w:rPr>
           <w:noProof/>
-          <w:lang w:val="id-ID"/>
         </w:rPr>
         <w:lastRenderedPageBreak/>
         <w:drawing>
@@ -9185,51 +9118,65 @@
           <w:lang w:val="id-ID"/>
         </w:rPr>
       </w:pPr>
-      <w:r>
-        <w:t xml:space="preserve">Gambar </w:t>
-      </w:r>
-      <w:r>
-        <w:fldChar w:fldCharType="begin"/>
-      </w:r>
-      <w:r>
-        <w:instrText xml:space="preserve"> STYLEREF 1 \s </w:instrText>
-      </w:r>
-      <w:r>
-        <w:fldChar w:fldCharType="separate"/>
-      </w:r>
-      <w:r>
-        <w:rPr>
-          <w:noProof/>
-        </w:rPr>
-        <w:t>3</w:t>
-      </w:r>
-      <w:r>
-        <w:fldChar w:fldCharType="end"/>
-      </w:r>
+      <w:proofErr w:type="spellStart"/>
+      <w:r>
+        <w:t>Gambar</w:t>
+      </w:r>
+      <w:proofErr w:type="spellEnd"/>
+      <w:r>
+        <w:t xml:space="preserve"> </w:t>
+      </w:r>
+      <w:fldSimple w:instr=" STYLEREF 1 \s ">
+        <w:r>
+          <w:rPr>
+            <w:noProof/>
+          </w:rPr>
+          <w:t>3</w:t>
+        </w:r>
+      </w:fldSimple>
       <w:r>
         <w:noBreakHyphen/>
       </w:r>
-      <w:r>
-        <w:fldChar w:fldCharType="begin"/>
-      </w:r>
-      <w:r>
-        <w:instrText xml:space="preserve"> SEQ Gambar \* ARABIC \s 1 </w:instrText>
-      </w:r>
-      <w:r>
-        <w:fldChar w:fldCharType="separate"/>
-      </w:r>
-      <w:r>
-        <w:rPr>
-          <w:noProof/>
-        </w:rPr>
-        <w:t>1</w:t>
-      </w:r>
-      <w:r>
-        <w:fldChar w:fldCharType="end"/>
-      </w:r>
-      <w:r>
-        <w:t>: Dataset pertama untuk pengujian Slashburn</w:t>
-      </w:r>
+      <w:fldSimple w:instr=" SEQ Gambar \* ARABIC \s 1 ">
+        <w:r>
+          <w:rPr>
+            <w:noProof/>
+          </w:rPr>
+          <w:t>1</w:t>
+        </w:r>
+      </w:fldSimple>
+      <w:r>
+        <w:t xml:space="preserve">: Dataset </w:t>
+      </w:r>
+      <w:proofErr w:type="spellStart"/>
+      <w:r>
+        <w:t>pertama</w:t>
+      </w:r>
+      <w:proofErr w:type="spellEnd"/>
+      <w:r>
+        <w:t xml:space="preserve"> </w:t>
+      </w:r>
+      <w:proofErr w:type="spellStart"/>
+      <w:r>
+        <w:t>untuk</w:t>
+      </w:r>
+      <w:proofErr w:type="spellEnd"/>
+      <w:r>
+        <w:t xml:space="preserve"> </w:t>
+      </w:r>
+      <w:proofErr w:type="spellStart"/>
+      <w:r>
+        <w:t>pengujian</w:t>
+      </w:r>
+      <w:proofErr w:type="spellEnd"/>
+      <w:r>
+        <w:t xml:space="preserve"> </w:t>
+      </w:r>
+      <w:proofErr w:type="spellStart"/>
+      <w:r>
+        <w:t>Slashburn</w:t>
+      </w:r>
+      <w:proofErr w:type="spellEnd"/>
     </w:p>
     <w:p>
       <w:pPr>
@@ -9337,7 +9284,6 @@
       <w:r>
         <w:rPr>
           <w:noProof/>
-          <w:lang w:val="id-ID"/>
         </w:rPr>
         <w:drawing>
           <wp:inline distT="0" distB="0" distL="0" distR="0" wp14:anchorId="3D0B50EA" wp14:editId="762BF108">
@@ -9390,51 +9336,65 @@
           <w:lang w:val="id-ID"/>
         </w:rPr>
       </w:pPr>
-      <w:r>
-        <w:t xml:space="preserve">Gambar </w:t>
-      </w:r>
-      <w:r>
-        <w:fldChar w:fldCharType="begin"/>
-      </w:r>
-      <w:r>
-        <w:instrText xml:space="preserve"> STYLEREF 1 \s </w:instrText>
-      </w:r>
-      <w:r>
-        <w:fldChar w:fldCharType="separate"/>
-      </w:r>
-      <w:r>
-        <w:rPr>
-          <w:noProof/>
-        </w:rPr>
-        <w:t>3</w:t>
-      </w:r>
-      <w:r>
-        <w:fldChar w:fldCharType="end"/>
-      </w:r>
+      <w:proofErr w:type="spellStart"/>
+      <w:r>
+        <w:t>Gambar</w:t>
+      </w:r>
+      <w:proofErr w:type="spellEnd"/>
+      <w:r>
+        <w:t xml:space="preserve"> </w:t>
+      </w:r>
+      <w:fldSimple w:instr=" STYLEREF 1 \s ">
+        <w:r>
+          <w:rPr>
+            <w:noProof/>
+          </w:rPr>
+          <w:t>3</w:t>
+        </w:r>
+      </w:fldSimple>
       <w:r>
         <w:noBreakHyphen/>
       </w:r>
-      <w:r>
-        <w:fldChar w:fldCharType="begin"/>
-      </w:r>
-      <w:r>
-        <w:instrText xml:space="preserve"> SEQ Gambar \* ARABIC \s 1 </w:instrText>
-      </w:r>
-      <w:r>
-        <w:fldChar w:fldCharType="separate"/>
-      </w:r>
-      <w:r>
-        <w:rPr>
-          <w:noProof/>
-        </w:rPr>
-        <w:t>2</w:t>
-      </w:r>
-      <w:r>
-        <w:fldChar w:fldCharType="end"/>
-      </w:r>
-      <w:r>
-        <w:t>: Keluaran Slashburn dari dataset pertama</w:t>
-      </w:r>
+      <w:fldSimple w:instr=" SEQ Gambar \* ARABIC \s 1 ">
+        <w:r>
+          <w:rPr>
+            <w:noProof/>
+          </w:rPr>
+          <w:t>2</w:t>
+        </w:r>
+      </w:fldSimple>
+      <w:r>
+        <w:t xml:space="preserve">: </w:t>
+      </w:r>
+      <w:proofErr w:type="spellStart"/>
+      <w:r>
+        <w:t>Keluaran</w:t>
+      </w:r>
+      <w:proofErr w:type="spellEnd"/>
+      <w:r>
+        <w:t xml:space="preserve"> </w:t>
+      </w:r>
+      <w:proofErr w:type="spellStart"/>
+      <w:r>
+        <w:t>Slashburn</w:t>
+      </w:r>
+      <w:proofErr w:type="spellEnd"/>
+      <w:r>
+        <w:t xml:space="preserve"> </w:t>
+      </w:r>
+      <w:proofErr w:type="spellStart"/>
+      <w:r>
+        <w:t>dari</w:t>
+      </w:r>
+      <w:proofErr w:type="spellEnd"/>
+      <w:r>
+        <w:t xml:space="preserve"> dataset </w:t>
+      </w:r>
+      <w:proofErr w:type="spellStart"/>
+      <w:r>
+        <w:t>pertama</w:t>
+      </w:r>
+      <w:proofErr w:type="spellEnd"/>
     </w:p>
     <w:p>
       <w:pPr>
@@ -9532,7 +9492,6 @@
       <w:r>
         <w:rPr>
           <w:noProof/>
-          <w:lang w:val="id-ID"/>
         </w:rPr>
         <w:drawing>
           <wp:inline distT="0" distB="0" distL="0" distR="0" wp14:anchorId="344D06A5" wp14:editId="0A04C5D5">
@@ -9585,51 +9544,65 @@
           <w:lang w:val="id-ID"/>
         </w:rPr>
       </w:pPr>
-      <w:r>
-        <w:t xml:space="preserve">Gambar </w:t>
-      </w:r>
-      <w:r>
-        <w:fldChar w:fldCharType="begin"/>
-      </w:r>
-      <w:r>
-        <w:instrText xml:space="preserve"> STYLEREF 1 \s </w:instrText>
-      </w:r>
-      <w:r>
-        <w:fldChar w:fldCharType="separate"/>
-      </w:r>
-      <w:r>
-        <w:rPr>
-          <w:noProof/>
-        </w:rPr>
-        <w:t>3</w:t>
-      </w:r>
-      <w:r>
-        <w:fldChar w:fldCharType="end"/>
-      </w:r>
+      <w:proofErr w:type="spellStart"/>
+      <w:r>
+        <w:t>Gambar</w:t>
+      </w:r>
+      <w:proofErr w:type="spellEnd"/>
+      <w:r>
+        <w:t xml:space="preserve"> </w:t>
+      </w:r>
+      <w:fldSimple w:instr=" STYLEREF 1 \s ">
+        <w:r>
+          <w:rPr>
+            <w:noProof/>
+          </w:rPr>
+          <w:t>3</w:t>
+        </w:r>
+      </w:fldSimple>
       <w:r>
         <w:noBreakHyphen/>
       </w:r>
-      <w:r>
-        <w:fldChar w:fldCharType="begin"/>
-      </w:r>
-      <w:r>
-        <w:instrText xml:space="preserve"> SEQ Gambar \* ARABIC \s 1 </w:instrText>
-      </w:r>
-      <w:r>
-        <w:fldChar w:fldCharType="separate"/>
-      </w:r>
-      <w:r>
-        <w:rPr>
-          <w:noProof/>
-        </w:rPr>
-        <w:t>3</w:t>
-      </w:r>
-      <w:r>
-        <w:fldChar w:fldCharType="end"/>
-      </w:r>
-      <w:r>
-        <w:t>: Keluaran proses subgraph labeling untuk datasaet pertama</w:t>
-      </w:r>
+      <w:fldSimple w:instr=" SEQ Gambar \* ARABIC \s 1 ">
+        <w:r>
+          <w:rPr>
+            <w:noProof/>
+          </w:rPr>
+          <w:t>3</w:t>
+        </w:r>
+      </w:fldSimple>
+      <w:r>
+        <w:t xml:space="preserve">: </w:t>
+      </w:r>
+      <w:proofErr w:type="spellStart"/>
+      <w:r>
+        <w:t>Keluaran</w:t>
+      </w:r>
+      <w:proofErr w:type="spellEnd"/>
+      <w:r>
+        <w:t xml:space="preserve"> proses subgraph labeling </w:t>
+      </w:r>
+      <w:proofErr w:type="spellStart"/>
+      <w:r>
+        <w:t>untuk</w:t>
+      </w:r>
+      <w:proofErr w:type="spellEnd"/>
+      <w:r>
+        <w:t xml:space="preserve"> </w:t>
+      </w:r>
+      <w:proofErr w:type="spellStart"/>
+      <w:r>
+        <w:t>datasaet</w:t>
+      </w:r>
+      <w:proofErr w:type="spellEnd"/>
+      <w:r>
+        <w:t xml:space="preserve"> </w:t>
+      </w:r>
+      <w:proofErr w:type="spellStart"/>
+      <w:r>
+        <w:t>pertama</w:t>
+      </w:r>
+      <w:proofErr w:type="spellEnd"/>
     </w:p>
     <w:p>
       <w:pPr>
@@ -9675,7 +9648,6 @@
       <w:r>
         <w:rPr>
           <w:noProof/>
-          <w:lang w:val="id-ID"/>
         </w:rPr>
         <w:lastRenderedPageBreak/>
         <w:drawing>
@@ -9729,48 +9701,33 @@
           <w:lang w:val="id-ID"/>
         </w:rPr>
       </w:pPr>
-      <w:r>
-        <w:t xml:space="preserve">Gambar </w:t>
-      </w:r>
-      <w:r>
-        <w:fldChar w:fldCharType="begin"/>
-      </w:r>
-      <w:r>
-        <w:instrText xml:space="preserve"> STYLEREF 1 \s </w:instrText>
-      </w:r>
-      <w:r>
-        <w:fldChar w:fldCharType="separate"/>
-      </w:r>
-      <w:r>
-        <w:rPr>
-          <w:noProof/>
-        </w:rPr>
-        <w:t>3</w:t>
-      </w:r>
-      <w:r>
-        <w:fldChar w:fldCharType="end"/>
-      </w:r>
+      <w:proofErr w:type="spellStart"/>
+      <w:r>
+        <w:t>Gambar</w:t>
+      </w:r>
+      <w:proofErr w:type="spellEnd"/>
+      <w:r>
+        <w:t xml:space="preserve"> </w:t>
+      </w:r>
+      <w:fldSimple w:instr=" STYLEREF 1 \s ">
+        <w:r>
+          <w:rPr>
+            <w:noProof/>
+          </w:rPr>
+          <w:t>3</w:t>
+        </w:r>
+      </w:fldSimple>
       <w:r>
         <w:noBreakHyphen/>
       </w:r>
-      <w:r>
-        <w:fldChar w:fldCharType="begin"/>
-      </w:r>
-      <w:r>
-        <w:instrText xml:space="preserve"> SEQ Gambar \* ARABIC \s 1 </w:instrText>
-      </w:r>
-      <w:r>
-        <w:fldChar w:fldCharType="separate"/>
-      </w:r>
-      <w:r>
-        <w:rPr>
-          <w:noProof/>
-        </w:rPr>
-        <w:t>4</w:t>
-      </w:r>
-      <w:r>
-        <w:fldChar w:fldCharType="end"/>
-      </w:r>
+      <w:fldSimple w:instr=" SEQ Gambar \* ARABIC \s 1 ">
+        <w:r>
+          <w:rPr>
+            <w:noProof/>
+          </w:rPr>
+          <w:t>4</w:t>
+        </w:r>
+      </w:fldSimple>
       <w:r>
         <w:rPr>
           <w:noProof/>
@@ -9889,7 +9846,6 @@
       <w:r>
         <w:rPr>
           <w:noProof/>
-          <w:lang w:val="id-ID"/>
         </w:rPr>
         <w:drawing>
           <wp:inline distT="0" distB="0" distL="0" distR="0" wp14:anchorId="29C51543" wp14:editId="08CD8003">
@@ -9942,51 +9898,65 @@
           <w:lang w:val="id-ID"/>
         </w:rPr>
       </w:pPr>
-      <w:r>
-        <w:t xml:space="preserve">Gambar </w:t>
-      </w:r>
-      <w:r>
-        <w:fldChar w:fldCharType="begin"/>
-      </w:r>
-      <w:r>
-        <w:instrText xml:space="preserve"> STYLEREF 1 \s </w:instrText>
-      </w:r>
-      <w:r>
-        <w:fldChar w:fldCharType="separate"/>
-      </w:r>
-      <w:r>
-        <w:rPr>
-          <w:noProof/>
-        </w:rPr>
-        <w:t>3</w:t>
-      </w:r>
-      <w:r>
-        <w:fldChar w:fldCharType="end"/>
-      </w:r>
+      <w:proofErr w:type="spellStart"/>
+      <w:r>
+        <w:t>Gambar</w:t>
+      </w:r>
+      <w:proofErr w:type="spellEnd"/>
+      <w:r>
+        <w:t xml:space="preserve"> </w:t>
+      </w:r>
+      <w:fldSimple w:instr=" STYLEREF 1 \s ">
+        <w:r>
+          <w:rPr>
+            <w:noProof/>
+          </w:rPr>
+          <w:t>3</w:t>
+        </w:r>
+      </w:fldSimple>
       <w:r>
         <w:noBreakHyphen/>
       </w:r>
-      <w:r>
-        <w:fldChar w:fldCharType="begin"/>
-      </w:r>
-      <w:r>
-        <w:instrText xml:space="preserve"> SEQ Gambar \* ARABIC \s 1 </w:instrText>
-      </w:r>
-      <w:r>
-        <w:fldChar w:fldCharType="separate"/>
-      </w:r>
-      <w:r>
-        <w:rPr>
-          <w:noProof/>
-        </w:rPr>
-        <w:t>5</w:t>
-      </w:r>
-      <w:r>
-        <w:fldChar w:fldCharType="end"/>
-      </w:r>
-      <w:r>
-        <w:t>: Keluaran Slashburn dari dataset kedua</w:t>
-      </w:r>
+      <w:fldSimple w:instr=" SEQ Gambar \* ARABIC \s 1 ">
+        <w:r>
+          <w:rPr>
+            <w:noProof/>
+          </w:rPr>
+          <w:t>5</w:t>
+        </w:r>
+      </w:fldSimple>
+      <w:r>
+        <w:t xml:space="preserve">: </w:t>
+      </w:r>
+      <w:proofErr w:type="spellStart"/>
+      <w:r>
+        <w:t>Keluaran</w:t>
+      </w:r>
+      <w:proofErr w:type="spellEnd"/>
+      <w:r>
+        <w:t xml:space="preserve"> </w:t>
+      </w:r>
+      <w:proofErr w:type="spellStart"/>
+      <w:r>
+        <w:t>Slashburn</w:t>
+      </w:r>
+      <w:proofErr w:type="spellEnd"/>
+      <w:r>
+        <w:t xml:space="preserve"> </w:t>
+      </w:r>
+      <w:proofErr w:type="spellStart"/>
+      <w:r>
+        <w:t>dari</w:t>
+      </w:r>
+      <w:proofErr w:type="spellEnd"/>
+      <w:r>
+        <w:t xml:space="preserve"> dataset </w:t>
+      </w:r>
+      <w:proofErr w:type="spellStart"/>
+      <w:r>
+        <w:t>kedua</w:t>
+      </w:r>
+      <w:proofErr w:type="spellEnd"/>
     </w:p>
     <w:p>
       <w:pPr>
@@ -10083,7 +10053,6 @@
       <w:r>
         <w:rPr>
           <w:noProof/>
-          <w:lang w:val="id-ID"/>
         </w:rPr>
         <w:drawing>
           <wp:inline distT="0" distB="0" distL="0" distR="0" wp14:anchorId="65224AC3" wp14:editId="6F9B0F5A">
@@ -10136,51 +10105,57 @@
           <w:lang w:val="id-ID"/>
         </w:rPr>
       </w:pPr>
-      <w:r>
-        <w:t xml:space="preserve">Gambar </w:t>
-      </w:r>
-      <w:r>
-        <w:fldChar w:fldCharType="begin"/>
-      </w:r>
-      <w:r>
-        <w:instrText xml:space="preserve"> STYLEREF 1 \s </w:instrText>
-      </w:r>
-      <w:r>
-        <w:fldChar w:fldCharType="separate"/>
-      </w:r>
-      <w:r>
-        <w:rPr>
-          <w:noProof/>
-        </w:rPr>
-        <w:t>3</w:t>
-      </w:r>
-      <w:r>
-        <w:fldChar w:fldCharType="end"/>
-      </w:r>
+      <w:proofErr w:type="spellStart"/>
+      <w:r>
+        <w:t>Gambar</w:t>
+      </w:r>
+      <w:proofErr w:type="spellEnd"/>
+      <w:r>
+        <w:t xml:space="preserve"> </w:t>
+      </w:r>
+      <w:fldSimple w:instr=" STYLEREF 1 \s ">
+        <w:r>
+          <w:rPr>
+            <w:noProof/>
+          </w:rPr>
+          <w:t>3</w:t>
+        </w:r>
+      </w:fldSimple>
       <w:r>
         <w:noBreakHyphen/>
       </w:r>
-      <w:r>
-        <w:fldChar w:fldCharType="begin"/>
-      </w:r>
-      <w:r>
-        <w:instrText xml:space="preserve"> SEQ Gambar \* ARABIC \s 1 </w:instrText>
-      </w:r>
-      <w:r>
-        <w:fldChar w:fldCharType="separate"/>
-      </w:r>
-      <w:r>
-        <w:rPr>
-          <w:noProof/>
-        </w:rPr>
-        <w:t>6</w:t>
-      </w:r>
-      <w:r>
-        <w:fldChar w:fldCharType="end"/>
-      </w:r>
-      <w:r>
-        <w:t>: Keluaran subgraph labeling untuk dataset kedua</w:t>
-      </w:r>
+      <w:fldSimple w:instr=" SEQ Gambar \* ARABIC \s 1 ">
+        <w:r>
+          <w:rPr>
+            <w:noProof/>
+          </w:rPr>
+          <w:t>6</w:t>
+        </w:r>
+      </w:fldSimple>
+      <w:r>
+        <w:t xml:space="preserve">: </w:t>
+      </w:r>
+      <w:proofErr w:type="spellStart"/>
+      <w:r>
+        <w:t>Keluaran</w:t>
+      </w:r>
+      <w:proofErr w:type="spellEnd"/>
+      <w:r>
+        <w:t xml:space="preserve"> subgraph labeling </w:t>
+      </w:r>
+      <w:proofErr w:type="spellStart"/>
+      <w:r>
+        <w:t>untuk</w:t>
+      </w:r>
+      <w:proofErr w:type="spellEnd"/>
+      <w:r>
+        <w:t xml:space="preserve"> dataset </w:t>
+      </w:r>
+      <w:proofErr w:type="spellStart"/>
+      <w:r>
+        <w:t>kedua</w:t>
+      </w:r>
+      <w:proofErr w:type="spellEnd"/>
     </w:p>
     <w:p>
       <w:pPr>
@@ -10581,7 +10556,7 @@
           <w:lang w:val="id-ID"/>
         </w:rPr>
       </w:pPr>
-      <w:bookmarkStart w:id="3" w:name="_Toc439272943"/>
+      <w:bookmarkStart w:id="4" w:name="_Toc439272943"/>
       <w:r>
         <w:rPr>
           <w:rFonts w:ascii="Times New Roman" w:hAnsi="Times New Roman" w:cs="Times New Roman"/>
@@ -10650,7 +10625,7 @@
         </w:rPr>
         <w:t xml:space="preserve"> yang dihasilkan oleh VoG</w:t>
       </w:r>
-      <w:bookmarkEnd w:id="3"/>
+      <w:bookmarkEnd w:id="4"/>
     </w:p>
     <w:p>
       <w:pPr>
@@ -10730,7 +10705,6 @@
       <w:r>
         <w:rPr>
           <w:noProof/>
-          <w:lang w:val="id-ID"/>
         </w:rPr>
         <w:drawing>
           <wp:inline distT="0" distB="0" distL="0" distR="0" wp14:anchorId="6216F18B" wp14:editId="253D5E1B">
@@ -10783,53 +10757,70 @@
           <w:lang w:val="id-ID"/>
         </w:rPr>
       </w:pPr>
-      <w:r>
-        <w:t xml:space="preserve">Gambar </w:t>
-      </w:r>
-      <w:r>
-        <w:fldChar w:fldCharType="begin"/>
-      </w:r>
-      <w:r>
-        <w:instrText xml:space="preserve"> STYLEREF 1 \s </w:instrText>
-      </w:r>
-      <w:r>
-        <w:fldChar w:fldCharType="separate"/>
-      </w:r>
-      <w:r>
-        <w:rPr>
-          <w:noProof/>
-        </w:rPr>
-        <w:t>3</w:t>
-      </w:r>
-      <w:r>
-        <w:fldChar w:fldCharType="end"/>
-      </w:r>
+      <w:proofErr w:type="spellStart"/>
+      <w:r>
+        <w:t>Gambar</w:t>
+      </w:r>
+      <w:proofErr w:type="spellEnd"/>
+      <w:r>
+        <w:t xml:space="preserve"> </w:t>
+      </w:r>
+      <w:fldSimple w:instr=" STYLEREF 1 \s ">
+        <w:r>
+          <w:rPr>
+            <w:noProof/>
+          </w:rPr>
+          <w:t>3</w:t>
+        </w:r>
+      </w:fldSimple>
       <w:r>
         <w:noBreakHyphen/>
       </w:r>
-      <w:r>
-        <w:fldChar w:fldCharType="begin"/>
-      </w:r>
-      <w:r>
-        <w:instrText xml:space="preserve"> SEQ Gambar \* ARABIC \s 1 </w:instrText>
-      </w:r>
-      <w:r>
-        <w:fldChar w:fldCharType="separate"/>
-      </w:r>
-      <w:r>
-        <w:rPr>
-          <w:noProof/>
-        </w:rPr>
-        <w:t>7</w:t>
-      </w:r>
-      <w:r>
-        <w:fldChar w:fldCharType="end"/>
-      </w:r>
+      <w:fldSimple w:instr=" SEQ Gambar \* ARABIC \s 1 ">
+        <w:r>
+          <w:rPr>
+            <w:noProof/>
+          </w:rPr>
+          <w:t>7</w:t>
+        </w:r>
+      </w:fldSimple>
       <w:r>
         <w:t xml:space="preserve">: </w:t>
       </w:r>
       <w:r>
-        <w:t>Dataset hasil crawling quora.com dengan jumlah node 2250 dan edge 5029</w:t>
+        <w:t xml:space="preserve">Dataset </w:t>
+      </w:r>
+      <w:proofErr w:type="spellStart"/>
+      <w:r>
+        <w:t>hasil</w:t>
+      </w:r>
+      <w:proofErr w:type="spellEnd"/>
+      <w:r>
+        <w:t xml:space="preserve"> crawling quora.com </w:t>
+      </w:r>
+      <w:proofErr w:type="spellStart"/>
+      <w:r>
+        <w:t>dengan</w:t>
+      </w:r>
+      <w:proofErr w:type="spellEnd"/>
+      <w:r>
+        <w:t xml:space="preserve"> </w:t>
+      </w:r>
+      <w:proofErr w:type="spellStart"/>
+      <w:r>
+        <w:t>jumlah</w:t>
+      </w:r>
+      <w:proofErr w:type="spellEnd"/>
+      <w:r>
+        <w:t xml:space="preserve"> node 2250 </w:t>
+      </w:r>
+      <w:proofErr w:type="spellStart"/>
+      <w:r>
+        <w:t>dan</w:t>
+      </w:r>
+      <w:proofErr w:type="spellEnd"/>
+      <w:r>
+        <w:t xml:space="preserve"> edge 5029</w:t>
       </w:r>
     </w:p>
     <w:p>
@@ -11009,7 +11000,6 @@
       <w:r>
         <w:rPr>
           <w:noProof/>
-          <w:lang w:val="id-ID"/>
         </w:rPr>
         <w:lastRenderedPageBreak/>
         <w:drawing>
@@ -11063,53 +11053,78 @@
           <w:lang w:val="id-ID"/>
         </w:rPr>
       </w:pPr>
-      <w:r>
-        <w:t xml:space="preserve">Gambar </w:t>
-      </w:r>
-      <w:r>
-        <w:fldChar w:fldCharType="begin"/>
-      </w:r>
-      <w:r>
-        <w:instrText xml:space="preserve"> STYLEREF 1 \s </w:instrText>
-      </w:r>
-      <w:r>
-        <w:fldChar w:fldCharType="separate"/>
-      </w:r>
-      <w:r>
-        <w:rPr>
-          <w:noProof/>
-        </w:rPr>
-        <w:t>3</w:t>
-      </w:r>
-      <w:r>
-        <w:fldChar w:fldCharType="end"/>
-      </w:r>
+      <w:proofErr w:type="spellStart"/>
+      <w:r>
+        <w:t>Gambar</w:t>
+      </w:r>
+      <w:proofErr w:type="spellEnd"/>
+      <w:r>
+        <w:t xml:space="preserve"> </w:t>
+      </w:r>
+      <w:fldSimple w:instr=" STYLEREF 1 \s ">
+        <w:r>
+          <w:rPr>
+            <w:noProof/>
+          </w:rPr>
+          <w:t>3</w:t>
+        </w:r>
+      </w:fldSimple>
       <w:r>
         <w:noBreakHyphen/>
       </w:r>
-      <w:r>
-        <w:fldChar w:fldCharType="begin"/>
-      </w:r>
-      <w:r>
-        <w:instrText xml:space="preserve"> SEQ Gambar \* ARABIC \s 1 </w:instrText>
-      </w:r>
-      <w:r>
-        <w:fldChar w:fldCharType="separate"/>
-      </w:r>
-      <w:r>
-        <w:rPr>
-          <w:noProof/>
-        </w:rPr>
-        <w:t>8</w:t>
-      </w:r>
-      <w:r>
-        <w:fldChar w:fldCharType="end"/>
-      </w:r>
+      <w:fldSimple w:instr=" SEQ Gambar \* ARABIC \s 1 ">
+        <w:r>
+          <w:rPr>
+            <w:noProof/>
+          </w:rPr>
+          <w:t>8</w:t>
+        </w:r>
+      </w:fldSimple>
       <w:r>
         <w:t xml:space="preserve">: </w:t>
       </w:r>
       <w:r>
-        <w:t>Graph quora yang sudah dilakukan graph decomposition, terdapat 1742 node dan 1321 edge</w:t>
+        <w:t xml:space="preserve">Graph </w:t>
+      </w:r>
+      <w:proofErr w:type="spellStart"/>
+      <w:r>
+        <w:t>quora</w:t>
+      </w:r>
+      <w:proofErr w:type="spellEnd"/>
+      <w:r>
+        <w:t xml:space="preserve"> yang </w:t>
+      </w:r>
+      <w:proofErr w:type="spellStart"/>
+      <w:r>
+        <w:t>sudah</w:t>
+      </w:r>
+      <w:proofErr w:type="spellEnd"/>
+      <w:r>
+        <w:t xml:space="preserve"> </w:t>
+      </w:r>
+      <w:proofErr w:type="spellStart"/>
+      <w:r>
+        <w:t>dilakukan</w:t>
+      </w:r>
+      <w:proofErr w:type="spellEnd"/>
+      <w:r>
+        <w:t xml:space="preserve"> graph decomposition, </w:t>
+      </w:r>
+      <w:proofErr w:type="spellStart"/>
+      <w:r>
+        <w:t>terdapat</w:t>
+      </w:r>
+      <w:proofErr w:type="spellEnd"/>
+      <w:r>
+        <w:t xml:space="preserve"> 1742 node </w:t>
+      </w:r>
+      <w:proofErr w:type="spellStart"/>
+      <w:r>
+        <w:t>dan</w:t>
+      </w:r>
+      <w:proofErr w:type="spellEnd"/>
+      <w:r>
+        <w:t xml:space="preserve"> 1321 edge</w:t>
       </w:r>
     </w:p>
     <w:p>
@@ -11232,6 +11247,9 @@
         </w:rPr>
       </w:pPr>
       <w:r>
+        <w:rPr>
+          <w:noProof/>
+        </w:rPr>
         <w:drawing>
           <wp:inline distT="0" distB="0" distL="0" distR="0" wp14:anchorId="55EDD11C" wp14:editId="1F7C07ED">
             <wp:extent cx="2651125" cy="3514725"/>
@@ -11255,7 +11273,7 @@
           <w:lang w:val="id-ID"/>
         </w:rPr>
       </w:pPr>
-      <w:bookmarkStart w:id="4" w:name="_Toc439313773"/>
+      <w:bookmarkStart w:id="5" w:name="_Toc439313773"/>
       <w:r>
         <w:rPr>
           <w:noProof/>
@@ -11347,7 +11365,7 @@
         </w:rPr>
         <w:t>: Grafik hasil pengujian pola pertama</w:t>
       </w:r>
-      <w:bookmarkEnd w:id="4"/>
+      <w:bookmarkEnd w:id="5"/>
     </w:p>
     <w:p>
       <w:pPr>
@@ -11374,11 +11392,10 @@
         <w:pStyle w:val="Caption"/>
         <w:keepNext/>
       </w:pPr>
-      <w:bookmarkStart w:id="5" w:name="_Toc439313774"/>
-      <w:r>
-        <w:rPr>
-          <w:noProof/>
-          <w:lang w:val="id-ID"/>
+      <w:bookmarkStart w:id="6" w:name="_Toc439313774"/>
+      <w:r>
+        <w:rPr>
+          <w:noProof/>
         </w:rPr>
         <w:drawing>
           <wp:inline distT="0" distB="0" distL="0" distR="0" wp14:anchorId="24B882B2" wp14:editId="557ABCD5">
@@ -11394,7 +11411,7 @@
           </wp:inline>
         </w:drawing>
       </w:r>
-      <w:bookmarkEnd w:id="5"/>
+      <w:bookmarkEnd w:id="6"/>
     </w:p>
     <w:p>
       <w:pPr>
@@ -11404,51 +11421,73 @@
           <w:lang w:val="id-ID"/>
         </w:rPr>
       </w:pPr>
-      <w:r>
-        <w:t xml:space="preserve">Gambar </w:t>
-      </w:r>
-      <w:r>
-        <w:fldChar w:fldCharType="begin"/>
-      </w:r>
-      <w:r>
-        <w:instrText xml:space="preserve"> STYLEREF 1 \s </w:instrText>
-      </w:r>
-      <w:r>
-        <w:fldChar w:fldCharType="separate"/>
-      </w:r>
-      <w:r>
-        <w:rPr>
-          <w:noProof/>
-        </w:rPr>
-        <w:t>3</w:t>
-      </w:r>
-      <w:r>
-        <w:fldChar w:fldCharType="end"/>
-      </w:r>
+      <w:proofErr w:type="spellStart"/>
+      <w:r>
+        <w:t>Gambar</w:t>
+      </w:r>
+      <w:proofErr w:type="spellEnd"/>
+      <w:r>
+        <w:t xml:space="preserve"> </w:t>
+      </w:r>
+      <w:fldSimple w:instr=" STYLEREF 1 \s ">
+        <w:r>
+          <w:rPr>
+            <w:noProof/>
+          </w:rPr>
+          <w:t>3</w:t>
+        </w:r>
+      </w:fldSimple>
       <w:r>
         <w:noBreakHyphen/>
       </w:r>
-      <w:r>
-        <w:fldChar w:fldCharType="begin"/>
-      </w:r>
-      <w:r>
-        <w:instrText xml:space="preserve"> SEQ Gambar \* ARABIC \s 1 </w:instrText>
-      </w:r>
-      <w:r>
-        <w:fldChar w:fldCharType="separate"/>
-      </w:r>
-      <w:r>
-        <w:rPr>
-          <w:noProof/>
-        </w:rPr>
-        <w:t>10</w:t>
-      </w:r>
-      <w:r>
-        <w:fldChar w:fldCharType="end"/>
-      </w:r>
-      <w:r>
-        <w:t>: Grafik hasil pengujian pola kedua</w:t>
-      </w:r>
+      <w:fldSimple w:instr=" SEQ Gambar \* ARABIC \s 1 ">
+        <w:r>
+          <w:rPr>
+            <w:noProof/>
+          </w:rPr>
+          <w:t>10</w:t>
+        </w:r>
+      </w:fldSimple>
+      <w:r>
+        <w:t xml:space="preserve">: </w:t>
+      </w:r>
+      <w:proofErr w:type="spellStart"/>
+      <w:r>
+        <w:t>Grafik</w:t>
+      </w:r>
+      <w:proofErr w:type="spellEnd"/>
+      <w:r>
+        <w:t xml:space="preserve"> </w:t>
+      </w:r>
+      <w:proofErr w:type="spellStart"/>
+      <w:r>
+        <w:t>hasil</w:t>
+      </w:r>
+      <w:proofErr w:type="spellEnd"/>
+      <w:r>
+        <w:t xml:space="preserve"> </w:t>
+      </w:r>
+      <w:proofErr w:type="spellStart"/>
+      <w:r>
+        <w:t>pengujian</w:t>
+      </w:r>
+      <w:proofErr w:type="spellEnd"/>
+      <w:r>
+        <w:t xml:space="preserve"> </w:t>
+      </w:r>
+      <w:proofErr w:type="spellStart"/>
+      <w:r>
+        <w:t>pola</w:t>
+      </w:r>
+      <w:proofErr w:type="spellEnd"/>
+      <w:r>
+        <w:t xml:space="preserve"> </w:t>
+      </w:r>
+      <w:proofErr w:type="spellStart"/>
+      <w:r>
+        <w:t>kedua</w:t>
+      </w:r>
+      <w:proofErr w:type="spellEnd"/>
     </w:p>
     <w:p>
       <w:pPr>
@@ -11720,7 +11759,7 @@
           <w:lang w:val="id-ID"/>
         </w:rPr>
       </w:pPr>
-      <w:bookmarkStart w:id="6" w:name="_Toc439272944"/>
+      <w:bookmarkStart w:id="7" w:name="_Toc439272944"/>
       <w:r>
         <w:rPr>
           <w:rFonts w:ascii="Times New Roman" w:hAnsi="Times New Roman" w:cs="Times New Roman"/>
@@ -11755,7 +11794,7 @@
         </w:rPr>
         <w:t xml:space="preserve"> maksimum dalam GCC terhadap waktu eksekusi VoG</w:t>
       </w:r>
-      <w:bookmarkEnd w:id="6"/>
+      <w:bookmarkEnd w:id="7"/>
     </w:p>
     <w:p>
       <w:pPr>
@@ -11849,52 +11888,66 @@
         <w:pStyle w:val="Caption"/>
         <w:keepNext/>
       </w:pPr>
+      <w:proofErr w:type="spellStart"/>
       <w:r>
         <w:lastRenderedPageBreak/>
-        <w:t xml:space="preserve">Tabel </w:t>
-      </w:r>
-      <w:r>
-        <w:fldChar w:fldCharType="begin"/>
-      </w:r>
-      <w:r>
-        <w:instrText xml:space="preserve"> STYLEREF 1 \s </w:instrText>
-      </w:r>
-      <w:r>
-        <w:fldChar w:fldCharType="separate"/>
-      </w:r>
-      <w:r>
-        <w:rPr>
-          <w:noProof/>
-        </w:rPr>
-        <w:t>3</w:t>
-      </w:r>
-      <w:r>
-        <w:fldChar w:fldCharType="end"/>
-      </w:r>
+        <w:t>Tabel</w:t>
+      </w:r>
+      <w:proofErr w:type="spellEnd"/>
+      <w:r>
+        <w:t xml:space="preserve"> </w:t>
+      </w:r>
+      <w:fldSimple w:instr=" STYLEREF 1 \s ">
+        <w:r>
+          <w:rPr>
+            <w:noProof/>
+          </w:rPr>
+          <w:t>3</w:t>
+        </w:r>
+      </w:fldSimple>
       <w:r>
         <w:noBreakHyphen/>
       </w:r>
-      <w:r>
-        <w:fldChar w:fldCharType="begin"/>
-      </w:r>
-      <w:r>
-        <w:instrText xml:space="preserve"> SEQ Tabel \* ARABIC \s 1 </w:instrText>
-      </w:r>
-      <w:r>
-        <w:fldChar w:fldCharType="separate"/>
-      </w:r>
-      <w:r>
-        <w:rPr>
-          <w:noProof/>
-        </w:rPr>
-        <w:t>1</w:t>
-      </w:r>
-      <w:r>
-        <w:fldChar w:fldCharType="end"/>
-      </w:r>
-      <w:r>
-        <w:t>: Hasil pengujian waktu rata-rata VoG</w:t>
-      </w:r>
+      <w:fldSimple w:instr=" SEQ Tabel \* ARABIC \s 1 ">
+        <w:r>
+          <w:rPr>
+            <w:noProof/>
+          </w:rPr>
+          <w:t>1</w:t>
+        </w:r>
+      </w:fldSimple>
+      <w:r>
+        <w:t xml:space="preserve">: </w:t>
+      </w:r>
+      <w:proofErr w:type="spellStart"/>
+      <w:r>
+        <w:t>Hasil</w:t>
+      </w:r>
+      <w:proofErr w:type="spellEnd"/>
+      <w:r>
+        <w:t xml:space="preserve"> </w:t>
+      </w:r>
+      <w:proofErr w:type="spellStart"/>
+      <w:r>
+        <w:t>pengujian</w:t>
+      </w:r>
+      <w:proofErr w:type="spellEnd"/>
+      <w:r>
+        <w:t xml:space="preserve"> </w:t>
+      </w:r>
+      <w:proofErr w:type="spellStart"/>
+      <w:r>
+        <w:t>waktu</w:t>
+      </w:r>
+      <w:proofErr w:type="spellEnd"/>
+      <w:r>
+        <w:t xml:space="preserve"> rata-rata </w:t>
+      </w:r>
+      <w:proofErr w:type="spellStart"/>
+      <w:r>
+        <w:t>VoG</w:t>
+      </w:r>
+      <w:proofErr w:type="spellEnd"/>
     </w:p>
     <w:tbl>
       <w:tblPr>
@@ -12859,7 +12912,6 @@
       <w:r>
         <w:rPr>
           <w:noProof/>
-          <w:lang w:val="id-ID"/>
         </w:rPr>
         <w:drawing>
           <wp:inline distT="0" distB="0" distL="0" distR="0" wp14:anchorId="74F5D38E" wp14:editId="15C1DE02">
@@ -12884,7 +12936,7 @@
           <w:lang w:val="id-ID"/>
         </w:rPr>
       </w:pPr>
-      <w:bookmarkStart w:id="7" w:name="_Toc439313775"/>
+      <w:bookmarkStart w:id="8" w:name="_Toc439313775"/>
       <w:r>
         <w:rPr>
           <w:noProof/>
@@ -12975,439 +13027,6 @@
           <w:lang w:val="id-ID"/>
         </w:rPr>
         <w:t>: Grafik hasil pengujian waktu eksekusi</w:t>
-      </w:r>
-      <w:bookmarkEnd w:id="7"/>
-    </w:p>
-    <w:p>
-      <w:pPr>
-        <w:spacing w:line="240" w:lineRule="auto"/>
-        <w:jc w:val="both"/>
-        <w:rPr>
-          <w:noProof/>
-          <w:sz w:val="20"/>
-          <w:lang w:val="id-ID"/>
-        </w:rPr>
-      </w:pPr>
-      <w:r>
-        <w:rPr>
-          <w:noProof/>
-          <w:sz w:val="20"/>
-          <w:lang w:val="id-ID"/>
-        </w:rPr>
-        <w:t>Dari grafik pada gambar 3-11</w:t>
-      </w:r>
-      <w:r>
-        <w:rPr>
-          <w:noProof/>
-          <w:sz w:val="20"/>
-          <w:lang w:val="id-ID"/>
-        </w:rPr>
-        <w:t xml:space="preserve"> terlihat bahwa semakin banyak jumlah </w:t>
-      </w:r>
-      <w:r>
-        <w:rPr>
-          <w:i/>
-          <w:noProof/>
-          <w:sz w:val="20"/>
-          <w:lang w:val="id-ID"/>
-        </w:rPr>
-        <w:t>node</w:t>
-      </w:r>
-      <w:r>
-        <w:rPr>
-          <w:noProof/>
-          <w:sz w:val="20"/>
-          <w:lang w:val="id-ID"/>
-        </w:rPr>
-        <w:t xml:space="preserve"> maksimum dalam GCC semakin cepat juga waktu eksekusi VoG. Hal ini juga dipengaruhi oleh waktu eksekusi algoritma Slashburn. Semakin banyak jumlah </w:t>
-      </w:r>
-      <w:r>
-        <w:rPr>
-          <w:i/>
-          <w:noProof/>
-          <w:sz w:val="20"/>
-          <w:lang w:val="id-ID"/>
-        </w:rPr>
-        <w:t>node</w:t>
-      </w:r>
-      <w:r>
-        <w:rPr>
-          <w:noProof/>
-          <w:sz w:val="20"/>
-          <w:lang w:val="id-ID"/>
-        </w:rPr>
-        <w:t xml:space="preserve"> maksimum dalam GCC semakin cepat juga waktu eksekusi Slashburn. Hal ini dikarenakan semakin banyak jumlah </w:t>
-      </w:r>
-      <w:r>
-        <w:rPr>
-          <w:i/>
-          <w:noProof/>
-          <w:sz w:val="20"/>
-          <w:lang w:val="id-ID"/>
-        </w:rPr>
-        <w:t>node</w:t>
-      </w:r>
-      <w:r>
-        <w:rPr>
-          <w:noProof/>
-          <w:sz w:val="20"/>
-          <w:lang w:val="id-ID"/>
-        </w:rPr>
-        <w:t xml:space="preserve"> dalam GCC </w:t>
-      </w:r>
-      <w:r>
-        <w:rPr>
-          <w:i/>
-          <w:noProof/>
-          <w:sz w:val="20"/>
-          <w:lang w:val="id-ID"/>
-        </w:rPr>
-        <w:t>subgraph</w:t>
-      </w:r>
-      <w:r>
-        <w:rPr>
-          <w:noProof/>
-          <w:sz w:val="20"/>
-          <w:lang w:val="id-ID"/>
-        </w:rPr>
-        <w:t xml:space="preserve"> yang dihasilkan semakin sedikit, oleh karena itu proses untuk mengurai </w:t>
-      </w:r>
-      <w:r>
-        <w:rPr>
-          <w:i/>
-          <w:noProof/>
-          <w:sz w:val="20"/>
-          <w:lang w:val="id-ID"/>
-        </w:rPr>
-        <w:t>graph</w:t>
-      </w:r>
-      <w:r>
-        <w:rPr>
-          <w:noProof/>
-          <w:sz w:val="20"/>
-          <w:lang w:val="id-ID"/>
-        </w:rPr>
-        <w:t xml:space="preserve"> menjadi </w:t>
-      </w:r>
-      <w:r>
-        <w:rPr>
-          <w:i/>
-          <w:noProof/>
-          <w:sz w:val="20"/>
-          <w:lang w:val="id-ID"/>
-        </w:rPr>
-        <w:t>subgraph</w:t>
-      </w:r>
-      <w:r>
-        <w:rPr>
-          <w:noProof/>
-          <w:sz w:val="20"/>
-          <w:lang w:val="id-ID"/>
-        </w:rPr>
-        <w:t xml:space="preserve"> yang sedikit jumlahnya membutuhkan waktu yang lebih singkat. </w:t>
-      </w:r>
-    </w:p>
-    <w:p>
-      <w:pPr>
-        <w:spacing w:line="240" w:lineRule="auto"/>
-        <w:jc w:val="both"/>
-        <w:rPr>
-          <w:noProof/>
-          <w:lang w:val="id-ID"/>
-        </w:rPr>
-      </w:pPr>
-      <w:r>
-        <w:rPr>
-          <w:noProof/>
-          <w:sz w:val="20"/>
-          <w:lang w:val="id-ID"/>
-        </w:rPr>
-        <w:t xml:space="preserve">Untuk waktu eksekusi proses </w:t>
-      </w:r>
-      <w:r>
-        <w:rPr>
-          <w:i/>
-          <w:noProof/>
-          <w:sz w:val="20"/>
-          <w:lang w:val="id-ID"/>
-        </w:rPr>
-        <w:t>subgraph labeling</w:t>
-      </w:r>
-      <w:r>
-        <w:rPr>
-          <w:noProof/>
-          <w:sz w:val="20"/>
-          <w:lang w:val="id-ID"/>
-        </w:rPr>
-        <w:t xml:space="preserve"> dari </w:t>
-      </w:r>
-      <w:r>
-        <w:rPr>
-          <w:i/>
-          <w:noProof/>
-          <w:sz w:val="20"/>
-          <w:lang w:val="id-ID"/>
-        </w:rPr>
-        <w:t>subgraph-subgraph</w:t>
-      </w:r>
-      <w:r>
-        <w:rPr>
-          <w:noProof/>
-          <w:sz w:val="20"/>
-          <w:lang w:val="id-ID"/>
-        </w:rPr>
-        <w:t xml:space="preserve"> yang dihasilkan oleh Slashburn relatif stabil pada waktu 3 detik. Hal ini dikarenakan oleh jumlah banyaknya </w:t>
-      </w:r>
-      <w:r>
-        <w:rPr>
-          <w:i/>
-          <w:noProof/>
-          <w:sz w:val="20"/>
-          <w:lang w:val="id-ID"/>
-        </w:rPr>
-        <w:t>subgraph</w:t>
-      </w:r>
-      <w:r>
-        <w:rPr>
-          <w:noProof/>
-          <w:sz w:val="20"/>
-          <w:lang w:val="id-ID"/>
-        </w:rPr>
-        <w:t xml:space="preserve"> dan jumlah </w:t>
-      </w:r>
-      <w:r>
-        <w:rPr>
-          <w:i/>
-          <w:noProof/>
-          <w:sz w:val="20"/>
-          <w:lang w:val="id-ID"/>
-        </w:rPr>
-        <w:t>node</w:t>
-      </w:r>
-      <w:r>
-        <w:rPr>
-          <w:noProof/>
-          <w:sz w:val="20"/>
-          <w:lang w:val="id-ID"/>
-        </w:rPr>
-        <w:t xml:space="preserve"> yang ada pada </w:t>
-      </w:r>
-      <w:r>
-        <w:rPr>
-          <w:i/>
-          <w:noProof/>
-          <w:sz w:val="20"/>
-          <w:lang w:val="id-ID"/>
-        </w:rPr>
-        <w:t>subgraph</w:t>
-      </w:r>
-      <w:r>
-        <w:rPr>
-          <w:noProof/>
-          <w:sz w:val="20"/>
-          <w:lang w:val="id-ID"/>
-        </w:rPr>
-        <w:t xml:space="preserve">. Pada jumlah </w:t>
-      </w:r>
-      <w:r>
-        <w:rPr>
-          <w:i/>
-          <w:noProof/>
-          <w:sz w:val="20"/>
-          <w:lang w:val="id-ID"/>
-        </w:rPr>
-        <w:t>node</w:t>
-      </w:r>
-      <w:r>
-        <w:rPr>
-          <w:noProof/>
-          <w:sz w:val="20"/>
-          <w:lang w:val="id-ID"/>
-        </w:rPr>
-        <w:t xml:space="preserve"> maksimum dalam GCC sama dengan 5, </w:t>
-      </w:r>
-      <w:r>
-        <w:rPr>
-          <w:i/>
-          <w:noProof/>
-          <w:sz w:val="20"/>
-          <w:lang w:val="id-ID"/>
-        </w:rPr>
-        <w:t>subgraph</w:t>
-      </w:r>
-      <w:r>
-        <w:rPr>
-          <w:noProof/>
-          <w:sz w:val="20"/>
-          <w:lang w:val="id-ID"/>
-        </w:rPr>
-        <w:t xml:space="preserve"> yang dihasilkan berjumlah lebih banyak daripada pada jumlah </w:t>
-      </w:r>
-      <w:r>
-        <w:rPr>
-          <w:i/>
-          <w:noProof/>
-          <w:sz w:val="20"/>
-          <w:lang w:val="id-ID"/>
-        </w:rPr>
-        <w:t>node</w:t>
-      </w:r>
-      <w:r>
-        <w:rPr>
-          <w:noProof/>
-          <w:sz w:val="20"/>
-          <w:lang w:val="id-ID"/>
-        </w:rPr>
-        <w:t xml:space="preserve"> maksimum dalam GCC sama </w:t>
-      </w:r>
-      <w:r>
-        <w:rPr>
-          <w:noProof/>
-          <w:sz w:val="20"/>
-          <w:lang w:val="id-ID"/>
-        </w:rPr>
-        <w:lastRenderedPageBreak/>
-        <w:t xml:space="preserve">dengan 20. Untuk memproses banyak </w:t>
-      </w:r>
-      <w:r>
-        <w:rPr>
-          <w:i/>
-          <w:noProof/>
-          <w:sz w:val="20"/>
-          <w:lang w:val="id-ID"/>
-        </w:rPr>
-        <w:t>subgraph</w:t>
-      </w:r>
-      <w:r>
-        <w:rPr>
-          <w:noProof/>
-          <w:sz w:val="20"/>
-          <w:lang w:val="id-ID"/>
-        </w:rPr>
-        <w:t xml:space="preserve"> dengan </w:t>
-      </w:r>
-      <w:r>
-        <w:rPr>
-          <w:i/>
-          <w:noProof/>
-          <w:sz w:val="20"/>
-          <w:lang w:val="id-ID"/>
-        </w:rPr>
-        <w:t>node</w:t>
-      </w:r>
-      <w:r>
-        <w:rPr>
-          <w:noProof/>
-          <w:sz w:val="20"/>
-          <w:lang w:val="id-ID"/>
-        </w:rPr>
-        <w:t xml:space="preserve"> yang sedikit waktu eksekusinya akan relatif sama dengan memproses sedikit </w:t>
-      </w:r>
-      <w:r>
-        <w:rPr>
-          <w:i/>
-          <w:noProof/>
-          <w:sz w:val="20"/>
-          <w:lang w:val="id-ID"/>
-        </w:rPr>
-        <w:t>subgraph</w:t>
-      </w:r>
-      <w:r>
-        <w:rPr>
-          <w:noProof/>
-          <w:sz w:val="20"/>
-          <w:lang w:val="id-ID"/>
-        </w:rPr>
-        <w:t xml:space="preserve"> dengan </w:t>
-      </w:r>
-      <w:r>
-        <w:rPr>
-          <w:i/>
-          <w:noProof/>
-          <w:sz w:val="20"/>
-          <w:lang w:val="id-ID"/>
-        </w:rPr>
-        <w:t>node</w:t>
-      </w:r>
-      <w:r>
-        <w:rPr>
-          <w:noProof/>
-          <w:sz w:val="20"/>
-          <w:lang w:val="id-ID"/>
-        </w:rPr>
-        <w:t xml:space="preserve"> yang banyak. Hal ini terbukti pada hasil pengujian dalam grafik di atas yang mana waktu eksekusi </w:t>
-      </w:r>
-      <w:r>
-        <w:rPr>
-          <w:i/>
-          <w:noProof/>
-          <w:sz w:val="20"/>
-          <w:lang w:val="id-ID"/>
-        </w:rPr>
-        <w:t>subgraph</w:t>
-      </w:r>
-      <w:r>
-        <w:rPr>
-          <w:noProof/>
-          <w:sz w:val="20"/>
-          <w:lang w:val="id-ID"/>
-        </w:rPr>
-        <w:t xml:space="preserve"> </w:t>
-      </w:r>
-      <w:r>
-        <w:rPr>
-          <w:i/>
-          <w:noProof/>
-          <w:sz w:val="20"/>
-          <w:lang w:val="id-ID"/>
-        </w:rPr>
-        <w:t>labeling</w:t>
-      </w:r>
-      <w:r>
-        <w:rPr>
-          <w:noProof/>
-          <w:sz w:val="20"/>
-          <w:lang w:val="id-ID"/>
-        </w:rPr>
-        <w:t xml:space="preserve"> relatif stabil pada waktu 3 detik.</w:t>
-      </w:r>
-    </w:p>
-    <w:p>
-      <w:pPr>
-        <w:pStyle w:val="Heading3"/>
-        <w:spacing w:line="240" w:lineRule="auto"/>
-        <w:rPr>
-          <w:rFonts w:ascii="Times New Roman" w:hAnsi="Times New Roman" w:cs="Times New Roman"/>
-          <w:b/>
-          <w:noProof/>
-          <w:color w:val="auto"/>
-          <w:sz w:val="20"/>
-          <w:lang w:val="id-ID"/>
-        </w:rPr>
-      </w:pPr>
-      <w:bookmarkStart w:id="8" w:name="_Toc439272945"/>
-      <w:r>
-        <w:rPr>
-          <w:rFonts w:ascii="Times New Roman" w:hAnsi="Times New Roman" w:cs="Times New Roman"/>
-          <w:b/>
-          <w:noProof/>
-          <w:color w:val="auto"/>
-          <w:sz w:val="20"/>
-          <w:lang w:val="id-ID"/>
-        </w:rPr>
-        <w:t xml:space="preserve">3.4 Analisis informasi struktur </w:t>
-      </w:r>
-      <w:r>
-        <w:rPr>
-          <w:rFonts w:ascii="Times New Roman" w:hAnsi="Times New Roman" w:cs="Times New Roman"/>
-          <w:b/>
-          <w:i/>
-          <w:noProof/>
-          <w:color w:val="auto"/>
-          <w:sz w:val="20"/>
-          <w:lang w:val="id-ID"/>
-        </w:rPr>
-        <w:t>subgraph</w:t>
       </w:r>
       <w:bookmarkEnd w:id="8"/>
     </w:p>
@@ -13427,6 +13046,439 @@
           <w:sz w:val="20"/>
           <w:lang w:val="id-ID"/>
         </w:rPr>
+        <w:t>Dari grafik pada gambar 3-11</w:t>
+      </w:r>
+      <w:r>
+        <w:rPr>
+          <w:noProof/>
+          <w:sz w:val="20"/>
+          <w:lang w:val="id-ID"/>
+        </w:rPr>
+        <w:t xml:space="preserve"> terlihat bahwa semakin banyak jumlah </w:t>
+      </w:r>
+      <w:r>
+        <w:rPr>
+          <w:i/>
+          <w:noProof/>
+          <w:sz w:val="20"/>
+          <w:lang w:val="id-ID"/>
+        </w:rPr>
+        <w:t>node</w:t>
+      </w:r>
+      <w:r>
+        <w:rPr>
+          <w:noProof/>
+          <w:sz w:val="20"/>
+          <w:lang w:val="id-ID"/>
+        </w:rPr>
+        <w:t xml:space="preserve"> maksimum dalam GCC semakin cepat juga waktu eksekusi VoG. Hal ini juga dipengaruhi oleh waktu eksekusi algoritma Slashburn. Semakin banyak jumlah </w:t>
+      </w:r>
+      <w:r>
+        <w:rPr>
+          <w:i/>
+          <w:noProof/>
+          <w:sz w:val="20"/>
+          <w:lang w:val="id-ID"/>
+        </w:rPr>
+        <w:t>node</w:t>
+      </w:r>
+      <w:r>
+        <w:rPr>
+          <w:noProof/>
+          <w:sz w:val="20"/>
+          <w:lang w:val="id-ID"/>
+        </w:rPr>
+        <w:t xml:space="preserve"> maksimum dalam GCC semakin cepat juga waktu eksekusi Slashburn. Hal ini dikarenakan semakin banyak jumlah </w:t>
+      </w:r>
+      <w:r>
+        <w:rPr>
+          <w:i/>
+          <w:noProof/>
+          <w:sz w:val="20"/>
+          <w:lang w:val="id-ID"/>
+        </w:rPr>
+        <w:t>node</w:t>
+      </w:r>
+      <w:r>
+        <w:rPr>
+          <w:noProof/>
+          <w:sz w:val="20"/>
+          <w:lang w:val="id-ID"/>
+        </w:rPr>
+        <w:t xml:space="preserve"> dalam GCC </w:t>
+      </w:r>
+      <w:r>
+        <w:rPr>
+          <w:i/>
+          <w:noProof/>
+          <w:sz w:val="20"/>
+          <w:lang w:val="id-ID"/>
+        </w:rPr>
+        <w:t>subgraph</w:t>
+      </w:r>
+      <w:r>
+        <w:rPr>
+          <w:noProof/>
+          <w:sz w:val="20"/>
+          <w:lang w:val="id-ID"/>
+        </w:rPr>
+        <w:t xml:space="preserve"> yang dihasilkan semakin sedikit, oleh karena itu proses untuk mengurai </w:t>
+      </w:r>
+      <w:r>
+        <w:rPr>
+          <w:i/>
+          <w:noProof/>
+          <w:sz w:val="20"/>
+          <w:lang w:val="id-ID"/>
+        </w:rPr>
+        <w:t>graph</w:t>
+      </w:r>
+      <w:r>
+        <w:rPr>
+          <w:noProof/>
+          <w:sz w:val="20"/>
+          <w:lang w:val="id-ID"/>
+        </w:rPr>
+        <w:t xml:space="preserve"> menjadi </w:t>
+      </w:r>
+      <w:r>
+        <w:rPr>
+          <w:i/>
+          <w:noProof/>
+          <w:sz w:val="20"/>
+          <w:lang w:val="id-ID"/>
+        </w:rPr>
+        <w:t>subgraph</w:t>
+      </w:r>
+      <w:r>
+        <w:rPr>
+          <w:noProof/>
+          <w:sz w:val="20"/>
+          <w:lang w:val="id-ID"/>
+        </w:rPr>
+        <w:t xml:space="preserve"> yang sedikit jumlahnya membutuhkan waktu yang lebih singkat. </w:t>
+      </w:r>
+    </w:p>
+    <w:p>
+      <w:pPr>
+        <w:spacing w:line="240" w:lineRule="auto"/>
+        <w:jc w:val="both"/>
+        <w:rPr>
+          <w:noProof/>
+          <w:lang w:val="id-ID"/>
+        </w:rPr>
+      </w:pPr>
+      <w:r>
+        <w:rPr>
+          <w:noProof/>
+          <w:sz w:val="20"/>
+          <w:lang w:val="id-ID"/>
+        </w:rPr>
+        <w:t xml:space="preserve">Untuk waktu eksekusi proses </w:t>
+      </w:r>
+      <w:r>
+        <w:rPr>
+          <w:i/>
+          <w:noProof/>
+          <w:sz w:val="20"/>
+          <w:lang w:val="id-ID"/>
+        </w:rPr>
+        <w:t>subgraph labeling</w:t>
+      </w:r>
+      <w:r>
+        <w:rPr>
+          <w:noProof/>
+          <w:sz w:val="20"/>
+          <w:lang w:val="id-ID"/>
+        </w:rPr>
+        <w:t xml:space="preserve"> dari </w:t>
+      </w:r>
+      <w:r>
+        <w:rPr>
+          <w:i/>
+          <w:noProof/>
+          <w:sz w:val="20"/>
+          <w:lang w:val="id-ID"/>
+        </w:rPr>
+        <w:t>subgraph-subgraph</w:t>
+      </w:r>
+      <w:r>
+        <w:rPr>
+          <w:noProof/>
+          <w:sz w:val="20"/>
+          <w:lang w:val="id-ID"/>
+        </w:rPr>
+        <w:t xml:space="preserve"> yang dihasilkan oleh Slashburn relatif stabil pada waktu 3 detik. Hal ini dikarenakan oleh jumlah banyaknya </w:t>
+      </w:r>
+      <w:r>
+        <w:rPr>
+          <w:i/>
+          <w:noProof/>
+          <w:sz w:val="20"/>
+          <w:lang w:val="id-ID"/>
+        </w:rPr>
+        <w:t>subgraph</w:t>
+      </w:r>
+      <w:r>
+        <w:rPr>
+          <w:noProof/>
+          <w:sz w:val="20"/>
+          <w:lang w:val="id-ID"/>
+        </w:rPr>
+        <w:t xml:space="preserve"> dan jumlah </w:t>
+      </w:r>
+      <w:r>
+        <w:rPr>
+          <w:i/>
+          <w:noProof/>
+          <w:sz w:val="20"/>
+          <w:lang w:val="id-ID"/>
+        </w:rPr>
+        <w:t>node</w:t>
+      </w:r>
+      <w:r>
+        <w:rPr>
+          <w:noProof/>
+          <w:sz w:val="20"/>
+          <w:lang w:val="id-ID"/>
+        </w:rPr>
+        <w:t xml:space="preserve"> yang ada pada </w:t>
+      </w:r>
+      <w:r>
+        <w:rPr>
+          <w:i/>
+          <w:noProof/>
+          <w:sz w:val="20"/>
+          <w:lang w:val="id-ID"/>
+        </w:rPr>
+        <w:t>subgraph</w:t>
+      </w:r>
+      <w:r>
+        <w:rPr>
+          <w:noProof/>
+          <w:sz w:val="20"/>
+          <w:lang w:val="id-ID"/>
+        </w:rPr>
+        <w:t xml:space="preserve">. Pada jumlah </w:t>
+      </w:r>
+      <w:r>
+        <w:rPr>
+          <w:i/>
+          <w:noProof/>
+          <w:sz w:val="20"/>
+          <w:lang w:val="id-ID"/>
+        </w:rPr>
+        <w:t>node</w:t>
+      </w:r>
+      <w:r>
+        <w:rPr>
+          <w:noProof/>
+          <w:sz w:val="20"/>
+          <w:lang w:val="id-ID"/>
+        </w:rPr>
+        <w:t xml:space="preserve"> maksimum dalam GCC sama dengan 5, </w:t>
+      </w:r>
+      <w:r>
+        <w:rPr>
+          <w:i/>
+          <w:noProof/>
+          <w:sz w:val="20"/>
+          <w:lang w:val="id-ID"/>
+        </w:rPr>
+        <w:t>subgraph</w:t>
+      </w:r>
+      <w:r>
+        <w:rPr>
+          <w:noProof/>
+          <w:sz w:val="20"/>
+          <w:lang w:val="id-ID"/>
+        </w:rPr>
+        <w:t xml:space="preserve"> yang dihasilkan berjumlah lebih banyak daripada pada jumlah </w:t>
+      </w:r>
+      <w:r>
+        <w:rPr>
+          <w:i/>
+          <w:noProof/>
+          <w:sz w:val="20"/>
+          <w:lang w:val="id-ID"/>
+        </w:rPr>
+        <w:t>node</w:t>
+      </w:r>
+      <w:r>
+        <w:rPr>
+          <w:noProof/>
+          <w:sz w:val="20"/>
+          <w:lang w:val="id-ID"/>
+        </w:rPr>
+        <w:t xml:space="preserve"> maksimum dalam GCC sama </w:t>
+      </w:r>
+      <w:r>
+        <w:rPr>
+          <w:noProof/>
+          <w:sz w:val="20"/>
+          <w:lang w:val="id-ID"/>
+        </w:rPr>
+        <w:lastRenderedPageBreak/>
+        <w:t xml:space="preserve">dengan 20. Untuk memproses banyak </w:t>
+      </w:r>
+      <w:r>
+        <w:rPr>
+          <w:i/>
+          <w:noProof/>
+          <w:sz w:val="20"/>
+          <w:lang w:val="id-ID"/>
+        </w:rPr>
+        <w:t>subgraph</w:t>
+      </w:r>
+      <w:r>
+        <w:rPr>
+          <w:noProof/>
+          <w:sz w:val="20"/>
+          <w:lang w:val="id-ID"/>
+        </w:rPr>
+        <w:t xml:space="preserve"> dengan </w:t>
+      </w:r>
+      <w:r>
+        <w:rPr>
+          <w:i/>
+          <w:noProof/>
+          <w:sz w:val="20"/>
+          <w:lang w:val="id-ID"/>
+        </w:rPr>
+        <w:t>node</w:t>
+      </w:r>
+      <w:r>
+        <w:rPr>
+          <w:noProof/>
+          <w:sz w:val="20"/>
+          <w:lang w:val="id-ID"/>
+        </w:rPr>
+        <w:t xml:space="preserve"> yang sedikit waktu eksekusinya akan relatif sama dengan memproses sedikit </w:t>
+      </w:r>
+      <w:r>
+        <w:rPr>
+          <w:i/>
+          <w:noProof/>
+          <w:sz w:val="20"/>
+          <w:lang w:val="id-ID"/>
+        </w:rPr>
+        <w:t>subgraph</w:t>
+      </w:r>
+      <w:r>
+        <w:rPr>
+          <w:noProof/>
+          <w:sz w:val="20"/>
+          <w:lang w:val="id-ID"/>
+        </w:rPr>
+        <w:t xml:space="preserve"> dengan </w:t>
+      </w:r>
+      <w:r>
+        <w:rPr>
+          <w:i/>
+          <w:noProof/>
+          <w:sz w:val="20"/>
+          <w:lang w:val="id-ID"/>
+        </w:rPr>
+        <w:t>node</w:t>
+      </w:r>
+      <w:r>
+        <w:rPr>
+          <w:noProof/>
+          <w:sz w:val="20"/>
+          <w:lang w:val="id-ID"/>
+        </w:rPr>
+        <w:t xml:space="preserve"> yang banyak. Hal ini terbukti pada hasil pengujian dalam grafik di atas yang mana waktu eksekusi </w:t>
+      </w:r>
+      <w:r>
+        <w:rPr>
+          <w:i/>
+          <w:noProof/>
+          <w:sz w:val="20"/>
+          <w:lang w:val="id-ID"/>
+        </w:rPr>
+        <w:t>subgraph</w:t>
+      </w:r>
+      <w:r>
+        <w:rPr>
+          <w:noProof/>
+          <w:sz w:val="20"/>
+          <w:lang w:val="id-ID"/>
+        </w:rPr>
+        <w:t xml:space="preserve"> </w:t>
+      </w:r>
+      <w:r>
+        <w:rPr>
+          <w:i/>
+          <w:noProof/>
+          <w:sz w:val="20"/>
+          <w:lang w:val="id-ID"/>
+        </w:rPr>
+        <w:t>labeling</w:t>
+      </w:r>
+      <w:r>
+        <w:rPr>
+          <w:noProof/>
+          <w:sz w:val="20"/>
+          <w:lang w:val="id-ID"/>
+        </w:rPr>
+        <w:t xml:space="preserve"> relatif stabil pada waktu 3 detik.</w:t>
+      </w:r>
+    </w:p>
+    <w:p>
+      <w:pPr>
+        <w:pStyle w:val="Heading3"/>
+        <w:spacing w:line="240" w:lineRule="auto"/>
+        <w:rPr>
+          <w:rFonts w:ascii="Times New Roman" w:hAnsi="Times New Roman" w:cs="Times New Roman"/>
+          <w:b/>
+          <w:noProof/>
+          <w:color w:val="auto"/>
+          <w:sz w:val="20"/>
+          <w:lang w:val="id-ID"/>
+        </w:rPr>
+      </w:pPr>
+      <w:bookmarkStart w:id="9" w:name="_Toc439272945"/>
+      <w:r>
+        <w:rPr>
+          <w:rFonts w:ascii="Times New Roman" w:hAnsi="Times New Roman" w:cs="Times New Roman"/>
+          <w:b/>
+          <w:noProof/>
+          <w:color w:val="auto"/>
+          <w:sz w:val="20"/>
+          <w:lang w:val="id-ID"/>
+        </w:rPr>
+        <w:t xml:space="preserve">3.4 Analisis informasi struktur </w:t>
+      </w:r>
+      <w:r>
+        <w:rPr>
+          <w:rFonts w:ascii="Times New Roman" w:hAnsi="Times New Roman" w:cs="Times New Roman"/>
+          <w:b/>
+          <w:i/>
+          <w:noProof/>
+          <w:color w:val="auto"/>
+          <w:sz w:val="20"/>
+          <w:lang w:val="id-ID"/>
+        </w:rPr>
+        <w:t>subgraph</w:t>
+      </w:r>
+      <w:bookmarkEnd w:id="9"/>
+    </w:p>
+    <w:p>
+      <w:pPr>
+        <w:spacing w:line="240" w:lineRule="auto"/>
+        <w:jc w:val="both"/>
+        <w:rPr>
+          <w:noProof/>
+          <w:sz w:val="20"/>
+          <w:lang w:val="id-ID"/>
+        </w:rPr>
+      </w:pPr>
+      <w:r>
+        <w:rPr>
+          <w:noProof/>
+          <w:sz w:val="20"/>
+          <w:lang w:val="id-ID"/>
+        </w:rPr>
         <w:t xml:space="preserve">Dari hasil pengujian </w:t>
       </w:r>
       <w:r>
@@ -13487,18 +13539,7 @@
           <w:sz w:val="20"/>
           <w:lang w:val="id-ID"/>
         </w:rPr>
-        <w:t>c</w:t>
-      </w:r>
-      <w:bookmarkStart w:id="9" w:name="_GoBack"/>
-      <w:bookmarkEnd w:id="9"/>
-      <w:r>
-        <w:rPr>
-          <w:i/>
-          <w:noProof/>
-          <w:sz w:val="20"/>
-          <w:lang w:val="id-ID"/>
-        </w:rPr>
-        <w:t>hain</w:t>
+        <w:t>chain</w:t>
       </w:r>
       <w:r>
         <w:rPr>
@@ -13556,7 +13597,6 @@
       <w:r>
         <w:rPr>
           <w:noProof/>
-          <w:lang w:val="id-ID"/>
         </w:rPr>
         <w:drawing>
           <wp:inline distT="0" distB="0" distL="0" distR="0" wp14:anchorId="496EC107" wp14:editId="38EFFC44">
@@ -13716,7 +13756,6 @@
       <w:r>
         <w:rPr>
           <w:noProof/>
-          <w:lang w:val="id-ID"/>
         </w:rPr>
         <w:drawing>
           <wp:inline distT="0" distB="0" distL="0" distR="0" wp14:anchorId="69AD848F" wp14:editId="40C34335">
@@ -16498,7 +16537,7 @@
         <v:path o:extrusionok="f" gradientshapeok="t" o:connecttype="rect"/>
         <o:lock v:ext="edit" aspectratio="t"/>
       </v:shapetype>
-      <v:shape id="_x0000_i1176" type="#_x0000_t75" style="width:21pt;height:21pt;visibility:visible;mso-wrap-style:square" o:bullet="t">
+      <v:shape id="_x0000_i1031" type="#_x0000_t75" style="width:21pt;height:21pt;visibility:visible;mso-wrap-style:square" o:bullet="t">
         <v:imagedata r:id="rId1" o:title=""/>
       </v:shape>
     </w:pict>
@@ -20789,11 +20828,11 @@
         </c:dLbls>
         <c:marker val="1"/>
         <c:smooth val="0"/>
-        <c:axId val="500015512"/>
-        <c:axId val="500017472"/>
+        <c:axId val="401352832"/>
+        <c:axId val="401341464"/>
       </c:lineChart>
       <c:catAx>
-        <c:axId val="500015512"/>
+        <c:axId val="401352832"/>
         <c:scaling>
           <c:orientation val="minMax"/>
         </c:scaling>
@@ -20923,7 +20962,7 @@
             <a:endParaRPr lang="en-US"/>
           </a:p>
         </c:txPr>
-        <c:crossAx val="500017472"/>
+        <c:crossAx val="401341464"/>
         <c:crosses val="autoZero"/>
         <c:auto val="1"/>
         <c:lblAlgn val="ctr"/>
@@ -20931,7 +20970,7 @@
         <c:noMultiLvlLbl val="0"/>
       </c:catAx>
       <c:valAx>
-        <c:axId val="500017472"/>
+        <c:axId val="401341464"/>
         <c:scaling>
           <c:orientation val="minMax"/>
           <c:max val="340"/>
@@ -21045,7 +21084,7 @@
             <a:endParaRPr lang="en-US"/>
           </a:p>
         </c:txPr>
-        <c:crossAx val="500015512"/>
+        <c:crossAx val="401352832"/>
         <c:crosses val="autoZero"/>
         <c:crossBetween val="between"/>
         <c:majorUnit val="50"/>
@@ -21869,11 +21908,11 @@
         </c:dLbls>
         <c:marker val="1"/>
         <c:smooth val="0"/>
-        <c:axId val="500021784"/>
-        <c:axId val="500013552"/>
+        <c:axId val="401347736"/>
+        <c:axId val="401343816"/>
       </c:lineChart>
       <c:catAx>
-        <c:axId val="500021784"/>
+        <c:axId val="401347736"/>
         <c:scaling>
           <c:orientation val="minMax"/>
         </c:scaling>
@@ -22008,7 +22047,7 @@
             <a:endParaRPr lang="en-US"/>
           </a:p>
         </c:txPr>
-        <c:crossAx val="500013552"/>
+        <c:crossAx val="401343816"/>
         <c:crosses val="autoZero"/>
         <c:auto val="1"/>
         <c:lblAlgn val="ctr"/>
@@ -22016,7 +22055,7 @@
         <c:noMultiLvlLbl val="0"/>
       </c:catAx>
       <c:valAx>
-        <c:axId val="500013552"/>
+        <c:axId val="401343816"/>
         <c:scaling>
           <c:orientation val="minMax"/>
           <c:max val="340"/>
@@ -22130,7 +22169,7 @@
             <a:endParaRPr lang="en-US"/>
           </a:p>
         </c:txPr>
-        <c:crossAx val="500021784"/>
+        <c:crossAx val="401347736"/>
         <c:crosses val="autoZero"/>
         <c:crossBetween val="between"/>
       </c:valAx>
@@ -22542,11 +22581,11 @@
         </c:dLbls>
         <c:marker val="1"/>
         <c:smooth val="0"/>
-        <c:axId val="500022960"/>
-        <c:axId val="500010808"/>
+        <c:axId val="401342248"/>
+        <c:axId val="401341856"/>
       </c:lineChart>
       <c:catAx>
-        <c:axId val="500022960"/>
+        <c:axId val="401342248"/>
         <c:scaling>
           <c:orientation val="minMax"/>
         </c:scaling>
@@ -22676,7 +22715,7 @@
             <a:endParaRPr lang="en-US"/>
           </a:p>
         </c:txPr>
-        <c:crossAx val="500010808"/>
+        <c:crossAx val="401341856"/>
         <c:crosses val="autoZero"/>
         <c:auto val="1"/>
         <c:lblAlgn val="ctr"/>
@@ -22684,7 +22723,7 @@
         <c:noMultiLvlLbl val="0"/>
       </c:catAx>
       <c:valAx>
-        <c:axId val="500010808"/>
+        <c:axId val="401341856"/>
         <c:scaling>
           <c:orientation val="minMax"/>
         </c:scaling>
@@ -22782,7 +22821,7 @@
             <a:endParaRPr lang="en-US"/>
           </a:p>
         </c:txPr>
-        <c:crossAx val="500022960"/>
+        <c:crossAx val="401342248"/>
         <c:crosses val="autoZero"/>
         <c:crossBetween val="between"/>
       </c:valAx>
@@ -25009,7 +25048,7 @@
 </file>
 
 <file path=customXml/itemProps1.xml><?xml version="1.0" encoding="utf-8"?>
-<ds:datastoreItem xmlns:ds="http://schemas.openxmlformats.org/officeDocument/2006/customXml" ds:itemID="{AFDFF738-30B2-4C20-B557-E5E81F0BA796}">
+<ds:datastoreItem xmlns:ds="http://schemas.openxmlformats.org/officeDocument/2006/customXml" ds:itemID="{CAF39BC5-DC15-47AD-9978-151093CE8985}">
   <ds:schemaRefs>
     <ds:schemaRef ds:uri="http://schemas.openxmlformats.org/officeDocument/2006/bibliography"/>
   </ds:schemaRefs>

</xml_diff>